<commit_message>
Atualização dos artefatos para AC 4
</commit_message>
<xml_diff>
--- a/19. Regras de Negócio.docx
+++ b/19. Regras de Negócio.docx
@@ -50,26 +50,19 @@
           <w:sz w:val="24"/>
           <w:szCs w:val="24"/>
         </w:rPr>
-        <w:t xml:space="preserve">Após o Cliente solicitar o orçamento dos produtos, </w:t>
-      </w:r>
-      <w:r>
-        <w:rPr>
-          <w:rFonts w:ascii="Times New Roman" w:hAnsi="Times New Roman" w:cs="Times New Roman"/>
-          <w:color w:val="000000" w:themeColor="text1"/>
-          <w:sz w:val="24"/>
-          <w:szCs w:val="24"/>
-        </w:rPr>
-        <w:t>a WEG deverá calcular o orçamento total</w:t>
-      </w:r>
-      <w:r>
-        <w:rPr>
-          <w:rFonts w:ascii="Times New Roman" w:hAnsi="Times New Roman" w:cs="Times New Roman"/>
-          <w:color w:val="000000" w:themeColor="text1"/>
-          <w:sz w:val="24"/>
-          <w:szCs w:val="24"/>
-        </w:rPr>
-        <w:t xml:space="preserve"> dentro de 48 horas</w:t>
-      </w:r>
+        <w:t xml:space="preserve">Caso o pedido do Cliente não puder ser atendido por falta de estoque, ele poderá reservar a quantidade restante de produtos do seu pedido para o próximo </w:t>
+      </w:r>
+      <w:proofErr w:type="spellStart"/>
+      <w:r>
+        <w:rPr>
+          <w:rFonts w:ascii="Times New Roman" w:hAnsi="Times New Roman" w:cs="Times New Roman"/>
+          <w:color w:val="000000" w:themeColor="text1"/>
+          <w:sz w:val="24"/>
+          <w:szCs w:val="24"/>
+        </w:rPr>
+        <w:t>reestoque</w:t>
+      </w:r>
+      <w:proofErr w:type="spellEnd"/>
       <w:r>
         <w:rPr>
           <w:rFonts w:ascii="Times New Roman" w:hAnsi="Times New Roman" w:cs="Times New Roman"/>
@@ -86,25 +79,16 @@
           <w:sz w:val="24"/>
           <w:szCs w:val="24"/>
         </w:rPr>
-        <w:t>Evento 2</w:t>
-      </w:r>
-      <w:r>
-        <w:rPr>
-          <w:rFonts w:ascii="Times New Roman" w:hAnsi="Times New Roman" w:cs="Times New Roman"/>
-          <w:color w:val="000000" w:themeColor="text1"/>
-          <w:sz w:val="24"/>
-          <w:szCs w:val="24"/>
-        </w:rPr>
-        <w:t>)</w:t>
-      </w:r>
-      <w:r>
-        <w:rPr>
-          <w:rFonts w:ascii="Times New Roman" w:hAnsi="Times New Roman" w:cs="Times New Roman"/>
-          <w:color w:val="000000" w:themeColor="text1"/>
-          <w:sz w:val="24"/>
-          <w:szCs w:val="24"/>
-        </w:rPr>
-        <w:t>;</w:t>
+        <w:t>Evento 4</w:t>
+      </w:r>
+      <w:r>
+        <w:rPr>
+          <w:rFonts w:ascii="Times New Roman" w:hAnsi="Times New Roman" w:cs="Times New Roman"/>
+          <w:color w:val="000000" w:themeColor="text1"/>
+          <w:sz w:val="24"/>
+          <w:szCs w:val="24"/>
+        </w:rPr>
+        <w:t>);</w:t>
       </w:r>
     </w:p>
     <w:p>
@@ -141,25 +125,61 @@
           <w:sz w:val="24"/>
           <w:szCs w:val="24"/>
         </w:rPr>
-        <w:t>O cliente deve receber o orçamento dentro de 48 horas de quando o pediu (</w:t>
-      </w:r>
-      <w:r>
-        <w:rPr>
-          <w:rFonts w:ascii="Times New Roman" w:hAnsi="Times New Roman" w:cs="Times New Roman"/>
-          <w:color w:val="4472C4" w:themeColor="accent1"/>
-          <w:sz w:val="24"/>
-          <w:szCs w:val="24"/>
-        </w:rPr>
-        <w:t>Evento 3</w:t>
-      </w:r>
-      <w:r>
-        <w:rPr>
-          <w:rFonts w:ascii="Times New Roman" w:hAnsi="Times New Roman" w:cs="Times New Roman"/>
-          <w:color w:val="000000" w:themeColor="text1"/>
-          <w:sz w:val="24"/>
-          <w:szCs w:val="24"/>
-        </w:rPr>
-        <w:t>);</w:t>
+        <w:t>Após o Cliente solicitar o orçamento dos produtos</w:t>
+      </w:r>
+      <w:r>
+        <w:rPr>
+          <w:rFonts w:ascii="Times New Roman" w:hAnsi="Times New Roman" w:cs="Times New Roman"/>
+          <w:color w:val="000000" w:themeColor="text1"/>
+          <w:sz w:val="24"/>
+          <w:szCs w:val="24"/>
+        </w:rPr>
+        <w:t>,</w:t>
+      </w:r>
+      <w:r>
+        <w:rPr>
+          <w:rFonts w:ascii="Times New Roman" w:hAnsi="Times New Roman" w:cs="Times New Roman"/>
+          <w:color w:val="000000" w:themeColor="text1"/>
+          <w:sz w:val="24"/>
+          <w:szCs w:val="24"/>
+        </w:rPr>
+        <w:t xml:space="preserve"> deve receber o orçamento dentro de 48 horas de quando o pediu </w:t>
+      </w:r>
+      <w:r>
+        <w:rPr>
+          <w:rFonts w:ascii="Times New Roman" w:hAnsi="Times New Roman" w:cs="Times New Roman"/>
+          <w:color w:val="000000" w:themeColor="text1"/>
+          <w:sz w:val="24"/>
+          <w:szCs w:val="24"/>
+        </w:rPr>
+        <w:t>(</w:t>
+      </w:r>
+      <w:r>
+        <w:rPr>
+          <w:rFonts w:ascii="Times New Roman" w:hAnsi="Times New Roman" w:cs="Times New Roman"/>
+          <w:color w:val="4472C4" w:themeColor="accent1"/>
+          <w:sz w:val="24"/>
+          <w:szCs w:val="24"/>
+        </w:rPr>
+        <w:t>Evento 2</w:t>
+      </w:r>
+      <w:r>
+        <w:rPr>
+          <w:rFonts w:ascii="Times New Roman" w:hAnsi="Times New Roman" w:cs="Times New Roman"/>
+          <w:color w:val="000000" w:themeColor="text1"/>
+          <w:sz w:val="24"/>
+          <w:szCs w:val="24"/>
+        </w:rPr>
+        <w:t>)</w:t>
+      </w:r>
+      <w:r>
+        <w:rPr>
+          <w:rFonts w:ascii="Times New Roman" w:hAnsi="Times New Roman" w:cs="Times New Roman"/>
+          <w:color w:val="000000" w:themeColor="text1"/>
+          <w:sz w:val="24"/>
+          <w:szCs w:val="24"/>
+        </w:rPr>
+        <w:t>;</w:t>
       </w:r>
     </w:p>
     <w:p>
@@ -196,58 +216,48 @@
           <w:sz w:val="24"/>
           <w:szCs w:val="24"/>
         </w:rPr>
-        <w:t>O cliente tem até 5 dias úteis para realizar o pagamento do orçamento</w:t>
-      </w:r>
-      <w:r>
-        <w:rPr>
-          <w:rFonts w:ascii="Times New Roman" w:hAnsi="Times New Roman" w:cs="Times New Roman"/>
-          <w:color w:val="000000" w:themeColor="text1"/>
-          <w:sz w:val="24"/>
-          <w:szCs w:val="24"/>
-        </w:rPr>
-        <w:t xml:space="preserve"> </w:t>
-      </w:r>
-      <w:r>
-        <w:rPr>
-          <w:rFonts w:ascii="Times New Roman" w:hAnsi="Times New Roman" w:cs="Times New Roman"/>
-          <w:color w:val="000000" w:themeColor="text1"/>
-          <w:sz w:val="24"/>
-          <w:szCs w:val="24"/>
-        </w:rPr>
-        <w:t>(</w:t>
-      </w:r>
-      <w:r>
-        <w:rPr>
-          <w:rFonts w:ascii="Times New Roman" w:hAnsi="Times New Roman" w:cs="Times New Roman"/>
-          <w:color w:val="4472C4" w:themeColor="accent1"/>
-          <w:sz w:val="24"/>
-          <w:szCs w:val="24"/>
-        </w:rPr>
-        <w:t>Evento 4</w:t>
-      </w:r>
-      <w:r>
-        <w:rPr>
-          <w:rFonts w:ascii="Times New Roman" w:hAnsi="Times New Roman" w:cs="Times New Roman"/>
-          <w:color w:val="000000" w:themeColor="text1"/>
-          <w:sz w:val="24"/>
-          <w:szCs w:val="24"/>
-        </w:rPr>
-        <w:t>)</w:t>
-      </w:r>
-      <w:r>
-        <w:rPr>
-          <w:rFonts w:ascii="Times New Roman" w:hAnsi="Times New Roman" w:cs="Times New Roman"/>
-          <w:color w:val="000000" w:themeColor="text1"/>
-          <w:sz w:val="24"/>
-          <w:szCs w:val="24"/>
-        </w:rPr>
-        <w:t>;</w:t>
-      </w:r>
-    </w:p>
-    <w:p>
-      <w:pPr>
-        <w:pStyle w:val="PargrafodaLista"/>
-        <w:jc w:val="both"/>
+        <w:t xml:space="preserve">O cliente </w:t>
+      </w:r>
+      <w:r>
+        <w:rPr>
+          <w:rFonts w:ascii="Times New Roman" w:hAnsi="Times New Roman" w:cs="Times New Roman"/>
+          <w:color w:val="000000" w:themeColor="text1"/>
+          <w:sz w:val="24"/>
+          <w:szCs w:val="24"/>
+        </w:rPr>
+        <w:t>tem até 48 horas após o envio para informar se aceita ou se recusa o orçamento</w:t>
+      </w:r>
+      <w:r>
+        <w:rPr>
+          <w:rFonts w:ascii="Times New Roman" w:hAnsi="Times New Roman" w:cs="Times New Roman"/>
+          <w:color w:val="000000" w:themeColor="text1"/>
+          <w:sz w:val="24"/>
+          <w:szCs w:val="24"/>
+        </w:rPr>
+        <w:t xml:space="preserve"> (</w:t>
+      </w:r>
+      <w:r>
+        <w:rPr>
+          <w:rFonts w:ascii="Times New Roman" w:hAnsi="Times New Roman" w:cs="Times New Roman"/>
+          <w:color w:val="4472C4" w:themeColor="accent1"/>
+          <w:sz w:val="24"/>
+          <w:szCs w:val="24"/>
+        </w:rPr>
+        <w:t>Evento 3</w:t>
+      </w:r>
+      <w:r>
+        <w:rPr>
+          <w:rFonts w:ascii="Times New Roman" w:hAnsi="Times New Roman" w:cs="Times New Roman"/>
+          <w:color w:val="000000" w:themeColor="text1"/>
+          <w:sz w:val="24"/>
+          <w:szCs w:val="24"/>
+        </w:rPr>
+        <w:t>);</w:t>
+      </w:r>
+    </w:p>
+    <w:p>
+      <w:pPr>
+        <w:pStyle w:val="PargrafodaLista"/>
         <w:rPr>
           <w:rFonts w:ascii="Times New Roman" w:hAnsi="Times New Roman" w:cs="Times New Roman"/>
           <w:color w:val="4472C4" w:themeColor="accent1"/>
@@ -278,34 +288,16 @@
           <w:sz w:val="24"/>
           <w:szCs w:val="24"/>
         </w:rPr>
-        <w:t xml:space="preserve">Caso o orçamento não seja pago dentro do prazo de 5 dias úteis, </w:t>
-      </w:r>
-      <w:r>
-        <w:rPr>
-          <w:rFonts w:ascii="Times New Roman" w:hAnsi="Times New Roman" w:cs="Times New Roman"/>
-          <w:color w:val="000000" w:themeColor="text1"/>
-          <w:sz w:val="24"/>
-          <w:szCs w:val="24"/>
-        </w:rPr>
-        <w:t xml:space="preserve">um alerta será diariamente enviado ao Cliente durante os próximos 3 dias úteis informando-o sobre a pendência do pagamento </w:t>
-      </w:r>
-      <w:r>
-        <w:rPr>
-          <w:rFonts w:ascii="Times New Roman" w:hAnsi="Times New Roman" w:cs="Times New Roman"/>
-          <w:color w:val="000000" w:themeColor="text1"/>
-          <w:sz w:val="24"/>
-          <w:szCs w:val="24"/>
-        </w:rPr>
-        <w:t>(</w:t>
-      </w:r>
-      <w:r>
-        <w:rPr>
-          <w:rFonts w:ascii="Times New Roman" w:hAnsi="Times New Roman" w:cs="Times New Roman"/>
-          <w:color w:val="4472C4" w:themeColor="accent1"/>
-          <w:sz w:val="24"/>
-          <w:szCs w:val="24"/>
-        </w:rPr>
-        <w:t>Evento 8</w:t>
+        <w:t>Caso nenhuma resposta seja recebida após o prazo de 48h, o pedido será cancelado (</w:t>
+      </w:r>
+      <w:r>
+        <w:rPr>
+          <w:rFonts w:ascii="Times New Roman" w:hAnsi="Times New Roman" w:cs="Times New Roman"/>
+          <w:color w:val="4472C4" w:themeColor="accent1"/>
+          <w:sz w:val="24"/>
+          <w:szCs w:val="24"/>
+        </w:rPr>
+        <w:t>Evento 3</w:t>
       </w:r>
       <w:r>
         <w:rPr>
@@ -350,16 +342,16 @@
           <w:sz w:val="24"/>
           <w:szCs w:val="24"/>
         </w:rPr>
-        <w:t>Caso o orçamento não seja pago após o envio de 3 alertas ao Cliente, o seu pedido será automaticamente cancelado (</w:t>
-      </w:r>
-      <w:r>
-        <w:rPr>
-          <w:rFonts w:ascii="Times New Roman" w:hAnsi="Times New Roman" w:cs="Times New Roman"/>
-          <w:color w:val="4472C4" w:themeColor="accent1"/>
-          <w:sz w:val="24"/>
-          <w:szCs w:val="24"/>
-        </w:rPr>
-        <w:t>Evento 8</w:t>
+        <w:t>Caso o Cliente deseje cancelar o orçamento, será ofertado um pequeno benefício em troca do orçamento ser aceito (</w:t>
+      </w:r>
+      <w:r>
+        <w:rPr>
+          <w:rFonts w:ascii="Times New Roman" w:hAnsi="Times New Roman" w:cs="Times New Roman"/>
+          <w:color w:val="4472C4" w:themeColor="accent1"/>
+          <w:sz w:val="24"/>
+          <w:szCs w:val="24"/>
+        </w:rPr>
+        <w:t>Evento 5</w:t>
       </w:r>
       <w:r>
         <w:rPr>
@@ -370,20 +362,10 @@
         </w:rPr>
         <w:t>);</w:t>
       </w:r>
-      <w:r>
-        <w:rPr>
-          <w:rFonts w:ascii="Times New Roman" w:hAnsi="Times New Roman" w:cs="Times New Roman"/>
-          <w:color w:val="000000" w:themeColor="text1"/>
-          <w:sz w:val="24"/>
-          <w:szCs w:val="24"/>
-        </w:rPr>
-        <w:tab/>
-      </w:r>
-    </w:p>
-    <w:p>
-      <w:pPr>
-        <w:pStyle w:val="PargrafodaLista"/>
-        <w:jc w:val="both"/>
+    </w:p>
+    <w:p>
+      <w:pPr>
+        <w:pStyle w:val="PargrafodaLista"/>
         <w:rPr>
           <w:rFonts w:ascii="Times New Roman" w:hAnsi="Times New Roman" w:cs="Times New Roman"/>
           <w:color w:val="4472C4" w:themeColor="accent1"/>
@@ -414,49 +396,30 @@
           <w:sz w:val="24"/>
           <w:szCs w:val="24"/>
         </w:rPr>
-        <w:t>Após a confirmação do pagamento, a WEG deve enviar todos os produtos em, no máximo, 3 dias úteis</w:t>
-      </w:r>
-      <w:r>
-        <w:rPr>
-          <w:rFonts w:ascii="Times New Roman" w:hAnsi="Times New Roman" w:cs="Times New Roman"/>
-          <w:color w:val="000000" w:themeColor="text1"/>
-          <w:sz w:val="24"/>
-          <w:szCs w:val="24"/>
-        </w:rPr>
-        <w:t xml:space="preserve"> (</w:t>
-      </w:r>
-      <w:r>
-        <w:rPr>
-          <w:rFonts w:ascii="Times New Roman" w:hAnsi="Times New Roman" w:cs="Times New Roman"/>
-          <w:color w:val="4472C4" w:themeColor="accent1"/>
-          <w:sz w:val="24"/>
-          <w:szCs w:val="24"/>
-        </w:rPr>
-        <w:t>Evento 5</w:t>
-      </w:r>
-      <w:r>
-        <w:rPr>
-          <w:rFonts w:ascii="Times New Roman" w:hAnsi="Times New Roman" w:cs="Times New Roman"/>
-          <w:color w:val="000000" w:themeColor="text1"/>
-          <w:sz w:val="24"/>
-          <w:szCs w:val="24"/>
-        </w:rPr>
-        <w:t>)</w:t>
-      </w:r>
-      <w:r>
-        <w:rPr>
-          <w:rFonts w:ascii="Times New Roman" w:hAnsi="Times New Roman" w:cs="Times New Roman"/>
-          <w:color w:val="000000" w:themeColor="text1"/>
-          <w:sz w:val="24"/>
-          <w:szCs w:val="24"/>
-        </w:rPr>
-        <w:t>;</w:t>
-      </w:r>
-    </w:p>
-    <w:p>
-      <w:pPr>
-        <w:pStyle w:val="PargrafodaLista"/>
-        <w:jc w:val="both"/>
+        <w:t>O Cliente deverá realizar o pagamento do seu Pedido em até 5 dias úteis (</w:t>
+      </w:r>
+      <w:r>
+        <w:rPr>
+          <w:rFonts w:ascii="Times New Roman" w:hAnsi="Times New Roman" w:cs="Times New Roman"/>
+          <w:color w:val="4472C4" w:themeColor="accent1"/>
+          <w:sz w:val="24"/>
+          <w:szCs w:val="24"/>
+        </w:rPr>
+        <w:t>Evento 6</w:t>
+      </w:r>
+      <w:r>
+        <w:rPr>
+          <w:rFonts w:ascii="Times New Roman" w:hAnsi="Times New Roman" w:cs="Times New Roman"/>
+          <w:color w:val="000000" w:themeColor="text1"/>
+          <w:sz w:val="24"/>
+          <w:szCs w:val="24"/>
+        </w:rPr>
+        <w:t>);</w:t>
+      </w:r>
+    </w:p>
+    <w:p>
+      <w:pPr>
+        <w:pStyle w:val="PargrafodaLista"/>
         <w:rPr>
           <w:rFonts w:ascii="Times New Roman" w:hAnsi="Times New Roman" w:cs="Times New Roman"/>
           <w:color w:val="4472C4" w:themeColor="accent1"/>
@@ -487,25 +450,52 @@
           <w:sz w:val="24"/>
           <w:szCs w:val="24"/>
         </w:rPr>
-        <w:t>Caso o cliente não receba o produto dentro de 10 dias úteis, ele tem o direito de cancelar o pedido e pedir o reembolso (</w:t>
-      </w:r>
-      <w:r>
-        <w:rPr>
-          <w:rFonts w:ascii="Times New Roman" w:hAnsi="Times New Roman" w:cs="Times New Roman"/>
-          <w:color w:val="4472C4" w:themeColor="accent1"/>
-          <w:sz w:val="24"/>
-          <w:szCs w:val="24"/>
-        </w:rPr>
-        <w:t xml:space="preserve">Evento </w:t>
-      </w:r>
-      <w:r>
-        <w:rPr>
-          <w:rFonts w:ascii="Times New Roman" w:hAnsi="Times New Roman" w:cs="Times New Roman"/>
-          <w:color w:val="4472C4" w:themeColor="accent1"/>
-          <w:sz w:val="24"/>
-          <w:szCs w:val="24"/>
-        </w:rPr>
-        <w:t>9</w:t>
+        <w:t xml:space="preserve">Caso </w:t>
+      </w:r>
+      <w:r>
+        <w:rPr>
+          <w:rFonts w:ascii="Times New Roman" w:hAnsi="Times New Roman" w:cs="Times New Roman"/>
+          <w:color w:val="000000" w:themeColor="text1"/>
+          <w:sz w:val="24"/>
+          <w:szCs w:val="24"/>
+        </w:rPr>
+        <w:t xml:space="preserve">o </w:t>
+      </w:r>
+      <w:r>
+        <w:rPr>
+          <w:rFonts w:ascii="Times New Roman" w:hAnsi="Times New Roman" w:cs="Times New Roman"/>
+          <w:color w:val="000000" w:themeColor="text1"/>
+          <w:sz w:val="24"/>
+          <w:szCs w:val="24"/>
+        </w:rPr>
+        <w:t>boleto não tenha sido pago dentro do prazo estimado (</w:t>
+      </w:r>
+      <w:r>
+        <w:rPr>
+          <w:rFonts w:ascii="Times New Roman" w:hAnsi="Times New Roman" w:cs="Times New Roman"/>
+          <w:color w:val="4472C4" w:themeColor="accent1"/>
+          <w:sz w:val="24"/>
+          <w:szCs w:val="24"/>
+        </w:rPr>
+        <w:t>Evento 7</w:t>
+      </w:r>
+      <w:r>
+        <w:rPr>
+          <w:rFonts w:ascii="Times New Roman" w:hAnsi="Times New Roman" w:cs="Times New Roman"/>
+          <w:color w:val="000000" w:themeColor="text1"/>
+          <w:sz w:val="24"/>
+          <w:szCs w:val="24"/>
+        </w:rPr>
+        <w:t>), será enviado um alerta ao Cliente informando-o de um Pedido pendente (</w:t>
+      </w:r>
+      <w:r>
+        <w:rPr>
+          <w:rFonts w:ascii="Times New Roman" w:hAnsi="Times New Roman" w:cs="Times New Roman"/>
+          <w:color w:val="4472C4" w:themeColor="accent1"/>
+          <w:sz w:val="24"/>
+          <w:szCs w:val="24"/>
+        </w:rPr>
+        <w:t>Evento 8</w:t>
       </w:r>
       <w:r>
         <w:rPr>
@@ -520,7 +510,6 @@
     <w:p>
       <w:pPr>
         <w:pStyle w:val="PargrafodaLista"/>
-        <w:jc w:val="both"/>
         <w:rPr>
           <w:rFonts w:ascii="Times New Roman" w:hAnsi="Times New Roman" w:cs="Times New Roman"/>
           <w:color w:val="4472C4" w:themeColor="accent1"/>
@@ -551,16 +540,16 @@
           <w:sz w:val="24"/>
           <w:szCs w:val="24"/>
         </w:rPr>
-        <w:t>Caso o cliente não confirme o recebimento do produto dentro de 15 dias úteis após a coleta da transportadora, o pedido será automaticamente marcado como concluído (</w:t>
-      </w:r>
-      <w:r>
-        <w:rPr>
-          <w:rFonts w:ascii="Times New Roman" w:hAnsi="Times New Roman" w:cs="Times New Roman"/>
-          <w:color w:val="4472C4" w:themeColor="accent1"/>
-          <w:sz w:val="24"/>
-          <w:szCs w:val="24"/>
-        </w:rPr>
-        <w:t>Evento 6</w:t>
+        <w:t>Caso uma resposta negativa seja recebida do Cliente, o seu Pedido será cancelado (</w:t>
+      </w:r>
+      <w:r>
+        <w:rPr>
+          <w:rFonts w:ascii="Times New Roman" w:hAnsi="Times New Roman" w:cs="Times New Roman"/>
+          <w:color w:val="4472C4" w:themeColor="accent1"/>
+          <w:sz w:val="24"/>
+          <w:szCs w:val="24"/>
+        </w:rPr>
+        <w:t>Evento 8</w:t>
       </w:r>
       <w:r>
         <w:rPr>
@@ -575,7 +564,6 @@
     <w:p>
       <w:pPr>
         <w:pStyle w:val="PargrafodaLista"/>
-        <w:jc w:val="both"/>
         <w:rPr>
           <w:rFonts w:ascii="Times New Roman" w:hAnsi="Times New Roman" w:cs="Times New Roman"/>
           <w:color w:val="4472C4" w:themeColor="accent1"/>
@@ -606,25 +594,16 @@
           <w:sz w:val="24"/>
           <w:szCs w:val="24"/>
         </w:rPr>
-        <w:t>Caso o cliente cancele o pedido depois do pagamento já ter sito aprovado, deverá pagar uma multa</w:t>
-      </w:r>
-      <w:r>
-        <w:rPr>
-          <w:rFonts w:ascii="Times New Roman" w:hAnsi="Times New Roman" w:cs="Times New Roman"/>
-          <w:color w:val="000000" w:themeColor="text1"/>
-          <w:sz w:val="24"/>
-          <w:szCs w:val="24"/>
-        </w:rPr>
-        <w:t xml:space="preserve"> referente ao valor total do pedido (</w:t>
-      </w:r>
-      <w:r>
-        <w:rPr>
-          <w:rFonts w:ascii="Times New Roman" w:hAnsi="Times New Roman" w:cs="Times New Roman"/>
-          <w:color w:val="4472C4" w:themeColor="accent1"/>
-          <w:sz w:val="24"/>
-          <w:szCs w:val="24"/>
-        </w:rPr>
-        <w:t>Evento 7</w:t>
+        <w:t>Caso uma resposta positiva seja recebida do Cliente, ele terá até 24 horas para receber um novo boleto (</w:t>
+      </w:r>
+      <w:r>
+        <w:rPr>
+          <w:rFonts w:ascii="Times New Roman" w:hAnsi="Times New Roman" w:cs="Times New Roman"/>
+          <w:color w:val="4472C4" w:themeColor="accent1"/>
+          <w:sz w:val="24"/>
+          <w:szCs w:val="24"/>
+        </w:rPr>
+        <w:t>Evento 9</w:t>
       </w:r>
       <w:r>
         <w:rPr>
@@ -639,7 +618,6 @@
     <w:p>
       <w:pPr>
         <w:pStyle w:val="PargrafodaLista"/>
-        <w:jc w:val="both"/>
         <w:rPr>
           <w:rFonts w:ascii="Times New Roman" w:hAnsi="Times New Roman" w:cs="Times New Roman"/>
           <w:color w:val="4472C4" w:themeColor="accent1"/>
@@ -670,25 +648,16 @@
           <w:sz w:val="24"/>
           <w:szCs w:val="24"/>
         </w:rPr>
-        <w:t>Em caso de uma solicitação de troca, a WEG deve</w:t>
-      </w:r>
-      <w:r>
-        <w:rPr>
-          <w:rFonts w:ascii="Times New Roman" w:hAnsi="Times New Roman" w:cs="Times New Roman"/>
-          <w:color w:val="000000" w:themeColor="text1"/>
-          <w:sz w:val="24"/>
-          <w:szCs w:val="24"/>
-        </w:rPr>
-        <w:t>rá responder à solicitação do cliente em até 3 dias úteis, enviando um código de autorização de postagem para o envio das peças (</w:t>
-      </w:r>
-      <w:r>
-        <w:rPr>
-          <w:rFonts w:ascii="Times New Roman" w:hAnsi="Times New Roman" w:cs="Times New Roman"/>
-          <w:color w:val="4472C4" w:themeColor="accent1"/>
-          <w:sz w:val="24"/>
-          <w:szCs w:val="24"/>
-        </w:rPr>
-        <w:t>Evento 11</w:t>
+        <w:t>A WEG deverá iniciar o processo de envio dos produtos no máximo até 3 dias úteis após a confirmação do pagamento (</w:t>
+      </w:r>
+      <w:r>
+        <w:rPr>
+          <w:rFonts w:ascii="Times New Roman" w:hAnsi="Times New Roman" w:cs="Times New Roman"/>
+          <w:color w:val="4472C4" w:themeColor="accent1"/>
+          <w:sz w:val="24"/>
+          <w:szCs w:val="24"/>
+        </w:rPr>
+        <w:t>Evento 10</w:t>
       </w:r>
       <w:r>
         <w:rPr>
@@ -703,7 +672,6 @@
     <w:p>
       <w:pPr>
         <w:pStyle w:val="PargrafodaLista"/>
-        <w:jc w:val="both"/>
         <w:rPr>
           <w:rFonts w:ascii="Times New Roman" w:hAnsi="Times New Roman" w:cs="Times New Roman"/>
           <w:color w:val="4472C4" w:themeColor="accent1"/>
@@ -734,16 +702,70 @@
           <w:sz w:val="24"/>
           <w:szCs w:val="24"/>
         </w:rPr>
-        <w:t>A WEG só deverá enviar novas peças caso se responsabilize pelas falhas, sendo as mesmas problemas de fabricação do produto. Se não, as mesmas peças serão retornadas (</w:t>
-      </w:r>
-      <w:r>
-        <w:rPr>
-          <w:rFonts w:ascii="Times New Roman" w:hAnsi="Times New Roman" w:cs="Times New Roman"/>
-          <w:color w:val="4472C4" w:themeColor="accent1"/>
-          <w:sz w:val="24"/>
-          <w:szCs w:val="24"/>
-        </w:rPr>
-        <w:t>Evento 12</w:t>
+        <w:t>C</w:t>
+      </w:r>
+      <w:r>
+        <w:rPr>
+          <w:rFonts w:ascii="Times New Roman" w:hAnsi="Times New Roman" w:cs="Times New Roman"/>
+          <w:color w:val="000000" w:themeColor="text1"/>
+          <w:sz w:val="24"/>
+          <w:szCs w:val="24"/>
+        </w:rPr>
+        <w:t>aso o cliente não receba o produto dentro de 10 dias úteis</w:t>
+      </w:r>
+      <w:r>
+        <w:rPr>
+          <w:rFonts w:ascii="Times New Roman" w:hAnsi="Times New Roman" w:cs="Times New Roman"/>
+          <w:color w:val="000000" w:themeColor="text1"/>
+          <w:sz w:val="24"/>
+          <w:szCs w:val="24"/>
+        </w:rPr>
+        <w:t xml:space="preserve"> após o envio</w:t>
+      </w:r>
+      <w:r>
+        <w:rPr>
+          <w:rFonts w:ascii="Times New Roman" w:hAnsi="Times New Roman" w:cs="Times New Roman"/>
+          <w:color w:val="000000" w:themeColor="text1"/>
+          <w:sz w:val="24"/>
+          <w:szCs w:val="24"/>
+        </w:rPr>
+        <w:t>, ele te</w:t>
+      </w:r>
+      <w:r>
+        <w:rPr>
+          <w:rFonts w:ascii="Times New Roman" w:hAnsi="Times New Roman" w:cs="Times New Roman"/>
+          <w:color w:val="000000" w:themeColor="text1"/>
+          <w:sz w:val="24"/>
+          <w:szCs w:val="24"/>
+        </w:rPr>
+        <w:t>rá</w:t>
+      </w:r>
+      <w:r>
+        <w:rPr>
+          <w:rFonts w:ascii="Times New Roman" w:hAnsi="Times New Roman" w:cs="Times New Roman"/>
+          <w:color w:val="000000" w:themeColor="text1"/>
+          <w:sz w:val="24"/>
+          <w:szCs w:val="24"/>
+        </w:rPr>
+        <w:t xml:space="preserve"> o direito de cancelar o pedido e pedir o reembolso (</w:t>
+      </w:r>
+      <w:r>
+        <w:rPr>
+          <w:rFonts w:ascii="Times New Roman" w:hAnsi="Times New Roman" w:cs="Times New Roman"/>
+          <w:color w:val="4472C4" w:themeColor="accent1"/>
+          <w:sz w:val="24"/>
+          <w:szCs w:val="24"/>
+        </w:rPr>
+        <w:t xml:space="preserve">Evento </w:t>
+      </w:r>
+      <w:r>
+        <w:rPr>
+          <w:rFonts w:ascii="Times New Roman" w:hAnsi="Times New Roman" w:cs="Times New Roman"/>
+          <w:color w:val="4472C4" w:themeColor="accent1"/>
+          <w:sz w:val="24"/>
+          <w:szCs w:val="24"/>
+        </w:rPr>
+        <w:t>11</w:t>
       </w:r>
       <w:r>
         <w:rPr>
@@ -758,7 +780,6 @@
     <w:p>
       <w:pPr>
         <w:pStyle w:val="PargrafodaLista"/>
-        <w:jc w:val="both"/>
         <w:rPr>
           <w:rFonts w:ascii="Times New Roman" w:hAnsi="Times New Roman" w:cs="Times New Roman"/>
           <w:color w:val="4472C4" w:themeColor="accent1"/>
@@ -789,7 +810,223 @@
           <w:sz w:val="24"/>
           <w:szCs w:val="24"/>
         </w:rPr>
-        <w:t>O cliente deve receber os itens de volta dentro de no máximo 15 dias úteis após o envio à WEG (</w:t>
+        <w:t xml:space="preserve">Caso </w:t>
+      </w:r>
+      <w:r>
+        <w:rPr>
+          <w:rFonts w:ascii="Times New Roman" w:hAnsi="Times New Roman" w:cs="Times New Roman"/>
+          <w:color w:val="000000" w:themeColor="text1"/>
+          <w:sz w:val="24"/>
+          <w:szCs w:val="24"/>
+        </w:rPr>
+        <w:t xml:space="preserve">nenhuma confirmação de recebimento seja recebida </w:t>
+      </w:r>
+      <w:r>
+        <w:rPr>
+          <w:rFonts w:ascii="Times New Roman" w:hAnsi="Times New Roman" w:cs="Times New Roman"/>
+          <w:color w:val="000000" w:themeColor="text1"/>
+          <w:sz w:val="24"/>
+          <w:szCs w:val="24"/>
+        </w:rPr>
+        <w:t>dentro de 15 dias úteis após a coleta da transportadora, o pedido será automaticamente marcado como concluído (</w:t>
+      </w:r>
+      <w:r>
+        <w:rPr>
+          <w:rFonts w:ascii="Times New Roman" w:hAnsi="Times New Roman" w:cs="Times New Roman"/>
+          <w:color w:val="4472C4" w:themeColor="accent1"/>
+          <w:sz w:val="24"/>
+          <w:szCs w:val="24"/>
+        </w:rPr>
+        <w:t>Evento</w:t>
+      </w:r>
+      <w:r>
+        <w:rPr>
+          <w:rFonts w:ascii="Times New Roman" w:hAnsi="Times New Roman" w:cs="Times New Roman"/>
+          <w:color w:val="4472C4" w:themeColor="accent1"/>
+          <w:sz w:val="24"/>
+          <w:szCs w:val="24"/>
+        </w:rPr>
+        <w:t xml:space="preserve"> 1</w:t>
+      </w:r>
+      <w:r>
+        <w:rPr>
+          <w:rFonts w:ascii="Times New Roman" w:hAnsi="Times New Roman" w:cs="Times New Roman"/>
+          <w:color w:val="4472C4" w:themeColor="accent1"/>
+          <w:sz w:val="24"/>
+          <w:szCs w:val="24"/>
+        </w:rPr>
+        <w:t>2</w:t>
+      </w:r>
+      <w:r>
+        <w:rPr>
+          <w:rFonts w:ascii="Times New Roman" w:hAnsi="Times New Roman" w:cs="Times New Roman"/>
+          <w:color w:val="000000" w:themeColor="text1"/>
+          <w:sz w:val="24"/>
+          <w:szCs w:val="24"/>
+        </w:rPr>
+        <w:t>);</w:t>
+      </w:r>
+    </w:p>
+    <w:p>
+      <w:pPr>
+        <w:pStyle w:val="PargrafodaLista"/>
+        <w:rPr>
+          <w:rFonts w:ascii="Times New Roman" w:hAnsi="Times New Roman" w:cs="Times New Roman"/>
+          <w:color w:val="4472C4" w:themeColor="accent1"/>
+          <w:sz w:val="24"/>
+          <w:szCs w:val="24"/>
+        </w:rPr>
+      </w:pPr>
+    </w:p>
+    <w:p>
+      <w:pPr>
+        <w:pStyle w:val="PargrafodaLista"/>
+        <w:numPr>
+          <w:ilvl w:val="0"/>
+          <w:numId w:val="4"/>
+        </w:numPr>
+        <w:jc w:val="both"/>
+        <w:rPr>
+          <w:rFonts w:ascii="Times New Roman" w:hAnsi="Times New Roman" w:cs="Times New Roman"/>
+          <w:color w:val="4472C4" w:themeColor="accent1"/>
+          <w:sz w:val="24"/>
+          <w:szCs w:val="24"/>
+        </w:rPr>
+      </w:pPr>
+      <w:r>
+        <w:rPr>
+          <w:rFonts w:ascii="Times New Roman" w:hAnsi="Times New Roman" w:cs="Times New Roman"/>
+          <w:color w:val="000000" w:themeColor="text1"/>
+          <w:sz w:val="24"/>
+          <w:szCs w:val="24"/>
+        </w:rPr>
+        <w:t xml:space="preserve">Se a Transportadora relatar falha ao tentar entregar os produtos do Cliente, </w:t>
+      </w:r>
+      <w:r>
+        <w:rPr>
+          <w:rFonts w:ascii="Times New Roman" w:hAnsi="Times New Roman" w:cs="Times New Roman"/>
+          <w:color w:val="000000" w:themeColor="text1"/>
+          <w:sz w:val="24"/>
+          <w:szCs w:val="24"/>
+        </w:rPr>
+        <w:t>uma nova entrega deverá ser reprogramada para até os próximos 3 dias úteis (</w:t>
+      </w:r>
+      <w:r>
+        <w:rPr>
+          <w:rFonts w:ascii="Times New Roman" w:hAnsi="Times New Roman" w:cs="Times New Roman"/>
+          <w:color w:val="4472C4" w:themeColor="accent1"/>
+          <w:sz w:val="24"/>
+          <w:szCs w:val="24"/>
+        </w:rPr>
+        <w:t>Evento 12</w:t>
+      </w:r>
+      <w:r>
+        <w:rPr>
+          <w:rFonts w:ascii="Times New Roman" w:hAnsi="Times New Roman" w:cs="Times New Roman"/>
+          <w:color w:val="000000" w:themeColor="text1"/>
+          <w:sz w:val="24"/>
+          <w:szCs w:val="24"/>
+        </w:rPr>
+        <w:t>);</w:t>
+      </w:r>
+    </w:p>
+    <w:p>
+      <w:pPr>
+        <w:pStyle w:val="PargrafodaLista"/>
+        <w:rPr>
+          <w:rFonts w:ascii="Times New Roman" w:hAnsi="Times New Roman" w:cs="Times New Roman"/>
+          <w:color w:val="4472C4" w:themeColor="accent1"/>
+          <w:sz w:val="24"/>
+          <w:szCs w:val="24"/>
+        </w:rPr>
+      </w:pPr>
+    </w:p>
+    <w:p>
+      <w:pPr>
+        <w:pStyle w:val="PargrafodaLista"/>
+        <w:numPr>
+          <w:ilvl w:val="0"/>
+          <w:numId w:val="4"/>
+        </w:numPr>
+        <w:jc w:val="both"/>
+        <w:rPr>
+          <w:rFonts w:ascii="Times New Roman" w:hAnsi="Times New Roman" w:cs="Times New Roman"/>
+          <w:color w:val="4472C4" w:themeColor="accent1"/>
+          <w:sz w:val="24"/>
+          <w:szCs w:val="24"/>
+        </w:rPr>
+      </w:pPr>
+      <w:r>
+        <w:rPr>
+          <w:rFonts w:ascii="Times New Roman" w:hAnsi="Times New Roman" w:cs="Times New Roman"/>
+          <w:color w:val="000000" w:themeColor="text1"/>
+          <w:sz w:val="24"/>
+          <w:szCs w:val="24"/>
+        </w:rPr>
+        <w:t>Se a Transportadora tenha sido incapaz de entregar os produtos após 2 reprogramações, os produtos deverão ser retornados à WEG e um alerta será enviado ao Cliente (</w:t>
+      </w:r>
+      <w:r>
+        <w:rPr>
+          <w:rFonts w:ascii="Times New Roman" w:hAnsi="Times New Roman" w:cs="Times New Roman"/>
+          <w:color w:val="4472C4" w:themeColor="accent1"/>
+          <w:sz w:val="24"/>
+          <w:szCs w:val="24"/>
+        </w:rPr>
+        <w:t>Evento 12</w:t>
+      </w:r>
+      <w:r>
+        <w:rPr>
+          <w:rFonts w:ascii="Times New Roman" w:hAnsi="Times New Roman" w:cs="Times New Roman"/>
+          <w:color w:val="000000" w:themeColor="text1"/>
+          <w:sz w:val="24"/>
+          <w:szCs w:val="24"/>
+        </w:rPr>
+        <w:t>);</w:t>
+      </w:r>
+    </w:p>
+    <w:p>
+      <w:pPr>
+        <w:pStyle w:val="PargrafodaLista"/>
+        <w:rPr>
+          <w:rFonts w:ascii="Times New Roman" w:hAnsi="Times New Roman" w:cs="Times New Roman"/>
+          <w:color w:val="4472C4" w:themeColor="accent1"/>
+          <w:sz w:val="24"/>
+          <w:szCs w:val="24"/>
+        </w:rPr>
+      </w:pPr>
+    </w:p>
+    <w:p>
+      <w:pPr>
+        <w:pStyle w:val="PargrafodaLista"/>
+        <w:numPr>
+          <w:ilvl w:val="0"/>
+          <w:numId w:val="4"/>
+        </w:numPr>
+        <w:jc w:val="both"/>
+        <w:rPr>
+          <w:rFonts w:ascii="Times New Roman" w:hAnsi="Times New Roman" w:cs="Times New Roman"/>
+          <w:color w:val="4472C4" w:themeColor="accent1"/>
+          <w:sz w:val="24"/>
+          <w:szCs w:val="24"/>
+        </w:rPr>
+      </w:pPr>
+      <w:r>
+        <w:rPr>
+          <w:rFonts w:ascii="Times New Roman" w:hAnsi="Times New Roman" w:cs="Times New Roman"/>
+          <w:color w:val="000000" w:themeColor="text1"/>
+          <w:sz w:val="24"/>
+          <w:szCs w:val="24"/>
+        </w:rPr>
+        <w:t>Caso a Transportadora informe qu</w:t>
+      </w:r>
+      <w:r>
+        <w:rPr>
+          <w:rFonts w:ascii="Times New Roman" w:hAnsi="Times New Roman" w:cs="Times New Roman"/>
+          <w:color w:val="000000" w:themeColor="text1"/>
+          <w:sz w:val="24"/>
+          <w:szCs w:val="24"/>
+        </w:rPr>
+        <w:t>e a empresa do Cliente não esteja instalada no endereço de entrega previamente informado, deverá ser enviada uma mensagem ao Cliente requisitando um novo endereço (</w:t>
       </w:r>
       <w:r>
         <w:rPr>
@@ -807,8 +1044,452 @@
           <w:sz w:val="24"/>
           <w:szCs w:val="24"/>
         </w:rPr>
+        <w:t>);</w:t>
+      </w:r>
+    </w:p>
+    <w:p>
+      <w:pPr>
+        <w:pStyle w:val="PargrafodaLista"/>
+        <w:rPr>
+          <w:rFonts w:ascii="Times New Roman" w:hAnsi="Times New Roman" w:cs="Times New Roman"/>
+          <w:color w:val="4472C4" w:themeColor="accent1"/>
+          <w:sz w:val="24"/>
+          <w:szCs w:val="24"/>
+        </w:rPr>
+      </w:pPr>
+    </w:p>
+    <w:p>
+      <w:pPr>
+        <w:pStyle w:val="PargrafodaLista"/>
+        <w:numPr>
+          <w:ilvl w:val="0"/>
+          <w:numId w:val="4"/>
+        </w:numPr>
+        <w:jc w:val="both"/>
+        <w:rPr>
+          <w:rFonts w:ascii="Times New Roman" w:hAnsi="Times New Roman" w:cs="Times New Roman"/>
+          <w:color w:val="4472C4" w:themeColor="accent1"/>
+          <w:sz w:val="24"/>
+          <w:szCs w:val="24"/>
+        </w:rPr>
+      </w:pPr>
+      <w:r>
+        <w:rPr>
+          <w:rFonts w:ascii="Times New Roman" w:hAnsi="Times New Roman" w:cs="Times New Roman"/>
+          <w:color w:val="000000" w:themeColor="text1"/>
+          <w:sz w:val="24"/>
+          <w:szCs w:val="24"/>
+        </w:rPr>
+        <w:t>Em caso de uma solicitação de troca, a WEG deverá responder à solicitação do cliente em até 3 dias úteis, enviando um código de autorização de postagem para o envio das peças (</w:t>
+      </w:r>
+      <w:r>
+        <w:rPr>
+          <w:rFonts w:ascii="Times New Roman" w:hAnsi="Times New Roman" w:cs="Times New Roman"/>
+          <w:color w:val="4472C4" w:themeColor="accent1"/>
+          <w:sz w:val="24"/>
+          <w:szCs w:val="24"/>
+        </w:rPr>
+        <w:t>Evento 1</w:t>
+      </w:r>
+      <w:r>
+        <w:rPr>
+          <w:rFonts w:ascii="Times New Roman" w:hAnsi="Times New Roman" w:cs="Times New Roman"/>
+          <w:color w:val="4472C4" w:themeColor="accent1"/>
+          <w:sz w:val="24"/>
+          <w:szCs w:val="24"/>
+        </w:rPr>
+        <w:t>4</w:t>
+      </w:r>
+      <w:r>
+        <w:rPr>
+          <w:rFonts w:ascii="Times New Roman" w:hAnsi="Times New Roman" w:cs="Times New Roman"/>
+          <w:color w:val="000000" w:themeColor="text1"/>
+          <w:sz w:val="24"/>
+          <w:szCs w:val="24"/>
+        </w:rPr>
+        <w:t>)</w:t>
+      </w:r>
+      <w:r>
+        <w:rPr>
+          <w:rFonts w:ascii="Times New Roman" w:hAnsi="Times New Roman" w:cs="Times New Roman"/>
+          <w:color w:val="000000" w:themeColor="text1"/>
+          <w:sz w:val="24"/>
+          <w:szCs w:val="24"/>
+        </w:rPr>
+        <w:t>;</w:t>
+      </w:r>
+    </w:p>
+    <w:p>
+      <w:pPr>
+        <w:pStyle w:val="PargrafodaLista"/>
+        <w:rPr>
+          <w:rFonts w:ascii="Times New Roman" w:hAnsi="Times New Roman" w:cs="Times New Roman"/>
+          <w:color w:val="4472C4" w:themeColor="accent1"/>
+          <w:sz w:val="24"/>
+          <w:szCs w:val="24"/>
+        </w:rPr>
+      </w:pPr>
+    </w:p>
+    <w:p>
+      <w:pPr>
+        <w:pStyle w:val="PargrafodaLista"/>
+        <w:numPr>
+          <w:ilvl w:val="0"/>
+          <w:numId w:val="4"/>
+        </w:numPr>
+        <w:jc w:val="both"/>
+        <w:rPr>
+          <w:rFonts w:ascii="Times New Roman" w:hAnsi="Times New Roman" w:cs="Times New Roman"/>
+          <w:color w:val="4472C4" w:themeColor="accent1"/>
+          <w:sz w:val="24"/>
+          <w:szCs w:val="24"/>
+        </w:rPr>
+      </w:pPr>
+      <w:r>
+        <w:rPr>
+          <w:rFonts w:ascii="Times New Roman" w:hAnsi="Times New Roman" w:cs="Times New Roman"/>
+          <w:color w:val="000000" w:themeColor="text1"/>
+          <w:sz w:val="24"/>
+          <w:szCs w:val="24"/>
+        </w:rPr>
+        <w:t xml:space="preserve">Caso a WEG não receba os produtos defeituosos dentro de </w:t>
+      </w:r>
+      <w:r>
+        <w:rPr>
+          <w:rFonts w:ascii="Times New Roman" w:hAnsi="Times New Roman" w:cs="Times New Roman"/>
+          <w:color w:val="000000" w:themeColor="text1"/>
+          <w:sz w:val="24"/>
+          <w:szCs w:val="24"/>
+        </w:rPr>
+        <w:t>15</w:t>
+      </w:r>
+      <w:r>
+        <w:rPr>
+          <w:rFonts w:ascii="Times New Roman" w:hAnsi="Times New Roman" w:cs="Times New Roman"/>
+          <w:color w:val="000000" w:themeColor="text1"/>
+          <w:sz w:val="24"/>
+          <w:szCs w:val="24"/>
+        </w:rPr>
+        <w:t xml:space="preserve"> dias úteis após a abertura da solicitação de troca, será enviado uma notificação ao cliente que sua solicitação foi suspensa (</w:t>
+      </w:r>
+      <w:r>
+        <w:rPr>
+          <w:rFonts w:ascii="Times New Roman" w:hAnsi="Times New Roman" w:cs="Times New Roman"/>
+          <w:color w:val="4472C4" w:themeColor="accent1"/>
+          <w:sz w:val="24"/>
+          <w:szCs w:val="24"/>
+        </w:rPr>
+        <w:t>Evento 15</w:t>
+      </w:r>
+      <w:r>
+        <w:rPr>
+          <w:rFonts w:ascii="Times New Roman" w:hAnsi="Times New Roman" w:cs="Times New Roman"/>
+          <w:color w:val="000000" w:themeColor="text1"/>
+          <w:sz w:val="24"/>
+          <w:szCs w:val="24"/>
+        </w:rPr>
+        <w:t>);</w:t>
+      </w:r>
+    </w:p>
+    <w:p>
+      <w:pPr>
+        <w:pStyle w:val="PargrafodaLista"/>
+        <w:rPr>
+          <w:rFonts w:ascii="Times New Roman" w:hAnsi="Times New Roman" w:cs="Times New Roman"/>
+          <w:color w:val="4472C4" w:themeColor="accent1"/>
+          <w:sz w:val="24"/>
+          <w:szCs w:val="24"/>
+        </w:rPr>
+      </w:pPr>
+    </w:p>
+    <w:p>
+      <w:pPr>
+        <w:pStyle w:val="PargrafodaLista"/>
+        <w:numPr>
+          <w:ilvl w:val="0"/>
+          <w:numId w:val="4"/>
+        </w:numPr>
+        <w:jc w:val="both"/>
+        <w:rPr>
+          <w:rFonts w:ascii="Times New Roman" w:hAnsi="Times New Roman" w:cs="Times New Roman"/>
+          <w:color w:val="4472C4" w:themeColor="accent1"/>
+          <w:sz w:val="24"/>
+          <w:szCs w:val="24"/>
+        </w:rPr>
+      </w:pPr>
+      <w:r>
+        <w:rPr>
+          <w:rFonts w:ascii="Times New Roman" w:hAnsi="Times New Roman" w:cs="Times New Roman"/>
+          <w:color w:val="000000" w:themeColor="text1"/>
+          <w:sz w:val="24"/>
+          <w:szCs w:val="24"/>
+        </w:rPr>
+        <w:t>A solicitação de troca será reaberta em caso de resposta do Cliente (</w:t>
+      </w:r>
+      <w:r>
+        <w:rPr>
+          <w:rFonts w:ascii="Times New Roman" w:hAnsi="Times New Roman" w:cs="Times New Roman"/>
+          <w:color w:val="4472C4" w:themeColor="accent1"/>
+          <w:sz w:val="24"/>
+          <w:szCs w:val="24"/>
+        </w:rPr>
+        <w:t>Evento 14</w:t>
+      </w:r>
+      <w:r>
+        <w:rPr>
+          <w:rFonts w:ascii="Times New Roman" w:hAnsi="Times New Roman" w:cs="Times New Roman"/>
+          <w:color w:val="000000" w:themeColor="text1"/>
+          <w:sz w:val="24"/>
+          <w:szCs w:val="24"/>
+        </w:rPr>
+        <w:t>);</w:t>
+      </w:r>
+    </w:p>
+    <w:p>
+      <w:pPr>
+        <w:pStyle w:val="PargrafodaLista"/>
+        <w:rPr>
+          <w:rFonts w:ascii="Times New Roman" w:hAnsi="Times New Roman" w:cs="Times New Roman"/>
+          <w:color w:val="4472C4" w:themeColor="accent1"/>
+          <w:sz w:val="24"/>
+          <w:szCs w:val="24"/>
+        </w:rPr>
+      </w:pPr>
+    </w:p>
+    <w:p>
+      <w:pPr>
+        <w:pStyle w:val="PargrafodaLista"/>
+        <w:numPr>
+          <w:ilvl w:val="0"/>
+          <w:numId w:val="4"/>
+        </w:numPr>
+        <w:jc w:val="both"/>
+        <w:rPr>
+          <w:rFonts w:ascii="Times New Roman" w:hAnsi="Times New Roman" w:cs="Times New Roman"/>
+          <w:color w:val="4472C4" w:themeColor="accent1"/>
+          <w:sz w:val="24"/>
+          <w:szCs w:val="24"/>
+        </w:rPr>
+      </w:pPr>
+      <w:r>
+        <w:rPr>
+          <w:rFonts w:ascii="Times New Roman" w:hAnsi="Times New Roman" w:cs="Times New Roman"/>
+          <w:color w:val="000000" w:themeColor="text1"/>
+          <w:sz w:val="24"/>
+          <w:szCs w:val="24"/>
+        </w:rPr>
+        <w:t>Se forem encontrados defeitos de fabricação nos produtos (</w:t>
+      </w:r>
+      <w:r>
+        <w:rPr>
+          <w:rFonts w:ascii="Times New Roman" w:hAnsi="Times New Roman" w:cs="Times New Roman"/>
+          <w:color w:val="4472C4" w:themeColor="accent1"/>
+          <w:sz w:val="24"/>
+          <w:szCs w:val="24"/>
+        </w:rPr>
+        <w:t>Evento 16</w:t>
+      </w:r>
+      <w:r>
+        <w:rPr>
+          <w:rFonts w:ascii="Times New Roman" w:hAnsi="Times New Roman" w:cs="Times New Roman"/>
+          <w:color w:val="000000" w:themeColor="text1"/>
+          <w:sz w:val="24"/>
+          <w:szCs w:val="24"/>
+        </w:rPr>
+        <w:t>), a WEG deverá enviar novas peças (</w:t>
+      </w:r>
+      <w:r>
+        <w:rPr>
+          <w:rFonts w:ascii="Times New Roman" w:hAnsi="Times New Roman" w:cs="Times New Roman"/>
+          <w:color w:val="4472C4" w:themeColor="accent1"/>
+          <w:sz w:val="24"/>
+          <w:szCs w:val="24"/>
+        </w:rPr>
+        <w:t>Evento 17</w:t>
+      </w:r>
+      <w:r>
+        <w:rPr>
+          <w:rFonts w:ascii="Times New Roman" w:hAnsi="Times New Roman" w:cs="Times New Roman"/>
+          <w:color w:val="000000" w:themeColor="text1"/>
+          <w:sz w:val="24"/>
+          <w:szCs w:val="24"/>
+        </w:rPr>
+        <w:t>);</w:t>
+      </w:r>
+    </w:p>
+    <w:p>
+      <w:pPr>
+        <w:pStyle w:val="PargrafodaLista"/>
+        <w:rPr>
+          <w:rFonts w:ascii="Times New Roman" w:hAnsi="Times New Roman" w:cs="Times New Roman"/>
+          <w:color w:val="4472C4" w:themeColor="accent1"/>
+          <w:sz w:val="24"/>
+          <w:szCs w:val="24"/>
+        </w:rPr>
+      </w:pPr>
+    </w:p>
+    <w:p>
+      <w:pPr>
+        <w:pStyle w:val="PargrafodaLista"/>
+        <w:numPr>
+          <w:ilvl w:val="0"/>
+          <w:numId w:val="4"/>
+        </w:numPr>
+        <w:jc w:val="both"/>
+        <w:rPr>
+          <w:rFonts w:ascii="Times New Roman" w:hAnsi="Times New Roman" w:cs="Times New Roman"/>
+          <w:color w:val="4472C4" w:themeColor="accent1"/>
+          <w:sz w:val="24"/>
+          <w:szCs w:val="24"/>
+        </w:rPr>
+      </w:pPr>
+      <w:r>
+        <w:rPr>
+          <w:rFonts w:ascii="Times New Roman" w:hAnsi="Times New Roman" w:cs="Times New Roman"/>
+          <w:color w:val="000000" w:themeColor="text1"/>
+          <w:sz w:val="24"/>
+          <w:szCs w:val="24"/>
+        </w:rPr>
+        <w:t>S</w:t>
+      </w:r>
+      <w:r>
+        <w:rPr>
+          <w:rFonts w:ascii="Times New Roman" w:hAnsi="Times New Roman" w:cs="Times New Roman"/>
+          <w:color w:val="000000" w:themeColor="text1"/>
+          <w:sz w:val="24"/>
+          <w:szCs w:val="24"/>
+        </w:rPr>
+        <w:t>e nenhum defeito de fabricação for encontrado (</w:t>
+      </w:r>
+      <w:r>
+        <w:rPr>
+          <w:rFonts w:ascii="Times New Roman" w:hAnsi="Times New Roman" w:cs="Times New Roman"/>
+          <w:color w:val="4472C4" w:themeColor="accent1"/>
+          <w:sz w:val="24"/>
+          <w:szCs w:val="24"/>
+        </w:rPr>
+        <w:t>Evento 16</w:t>
+      </w:r>
+      <w:r>
+        <w:rPr>
+          <w:rFonts w:ascii="Times New Roman" w:hAnsi="Times New Roman" w:cs="Times New Roman"/>
+          <w:color w:val="000000" w:themeColor="text1"/>
+          <w:sz w:val="24"/>
+          <w:szCs w:val="24"/>
+        </w:rPr>
+        <w:t>), as mesmas peças serão enviadas de volta (</w:t>
+      </w:r>
+      <w:r>
+        <w:rPr>
+          <w:rFonts w:ascii="Times New Roman" w:hAnsi="Times New Roman" w:cs="Times New Roman"/>
+          <w:color w:val="4472C4" w:themeColor="accent1"/>
+          <w:sz w:val="24"/>
+          <w:szCs w:val="24"/>
+        </w:rPr>
+        <w:t>Evento 1</w:t>
+      </w:r>
+      <w:r>
+        <w:rPr>
+          <w:rFonts w:ascii="Times New Roman" w:hAnsi="Times New Roman" w:cs="Times New Roman"/>
+          <w:color w:val="4472C4" w:themeColor="accent1"/>
+          <w:sz w:val="24"/>
+          <w:szCs w:val="24"/>
+        </w:rPr>
+        <w:t>7</w:t>
+      </w:r>
+      <w:r>
+        <w:rPr>
+          <w:rFonts w:ascii="Times New Roman" w:hAnsi="Times New Roman" w:cs="Times New Roman"/>
+          <w:color w:val="000000" w:themeColor="text1"/>
+          <w:sz w:val="24"/>
+          <w:szCs w:val="24"/>
+        </w:rPr>
+        <w:t>);</w:t>
+      </w:r>
+    </w:p>
+    <w:p>
+      <w:pPr>
+        <w:pStyle w:val="PargrafodaLista"/>
+        <w:rPr>
+          <w:rFonts w:ascii="Times New Roman" w:hAnsi="Times New Roman" w:cs="Times New Roman"/>
+          <w:color w:val="4472C4" w:themeColor="accent1"/>
+          <w:sz w:val="24"/>
+          <w:szCs w:val="24"/>
+        </w:rPr>
+      </w:pPr>
+    </w:p>
+    <w:p>
+      <w:pPr>
+        <w:pStyle w:val="PargrafodaLista"/>
+        <w:numPr>
+          <w:ilvl w:val="0"/>
+          <w:numId w:val="4"/>
+        </w:numPr>
+        <w:jc w:val="both"/>
+        <w:rPr>
+          <w:rFonts w:ascii="Times New Roman" w:hAnsi="Times New Roman" w:cs="Times New Roman"/>
+          <w:color w:val="4472C4" w:themeColor="accent1"/>
+          <w:sz w:val="24"/>
+          <w:szCs w:val="24"/>
+        </w:rPr>
+      </w:pPr>
+      <w:r>
+        <w:rPr>
+          <w:rFonts w:ascii="Times New Roman" w:hAnsi="Times New Roman" w:cs="Times New Roman"/>
+          <w:color w:val="000000" w:themeColor="text1"/>
+          <w:sz w:val="24"/>
+          <w:szCs w:val="24"/>
+        </w:rPr>
+        <w:t xml:space="preserve">O </w:t>
+      </w:r>
+      <w:r>
+        <w:rPr>
+          <w:rFonts w:ascii="Times New Roman" w:hAnsi="Times New Roman" w:cs="Times New Roman"/>
+          <w:color w:val="000000" w:themeColor="text1"/>
+          <w:sz w:val="24"/>
+          <w:szCs w:val="24"/>
+        </w:rPr>
+        <w:t>cliente deve receber os itens de volta dentro de no máximo 20 dias úteis após o envio à WEG (</w:t>
+      </w:r>
+      <w:r>
+        <w:rPr>
+          <w:rFonts w:ascii="Times New Roman" w:hAnsi="Times New Roman" w:cs="Times New Roman"/>
+          <w:color w:val="4472C4" w:themeColor="accent1"/>
+          <w:sz w:val="24"/>
+          <w:szCs w:val="24"/>
+        </w:rPr>
+        <w:t>Evento 1</w:t>
+      </w:r>
+      <w:r>
+        <w:rPr>
+          <w:rFonts w:ascii="Times New Roman" w:hAnsi="Times New Roman" w:cs="Times New Roman"/>
+          <w:color w:val="4472C4" w:themeColor="accent1"/>
+          <w:sz w:val="24"/>
+          <w:szCs w:val="24"/>
+        </w:rPr>
+        <w:t>8</w:t>
+      </w:r>
+      <w:r>
+        <w:rPr>
+          <w:rFonts w:ascii="Times New Roman" w:hAnsi="Times New Roman" w:cs="Times New Roman"/>
+          <w:color w:val="000000" w:themeColor="text1"/>
+          <w:sz w:val="24"/>
+          <w:szCs w:val="24"/>
+        </w:rPr>
         <w:t>).</w:t>
       </w:r>
+    </w:p>
+    <w:p>
+      <w:pPr>
+        <w:ind w:left="360"/>
+        <w:jc w:val="both"/>
+        <w:rPr>
+          <w:rFonts w:ascii="Times New Roman" w:hAnsi="Times New Roman" w:cs="Times New Roman"/>
+          <w:color w:val="4472C4" w:themeColor="accent1"/>
+          <w:sz w:val="24"/>
+          <w:szCs w:val="24"/>
+        </w:rPr>
+      </w:pPr>
     </w:p>
     <w:sectPr>
       <w:pgSz w:w="11906" w:h="16838"/>

</xml_diff>